<commit_message>
Added short sound descriptions for review.
</commit_message>
<xml_diff>
--- a/documents/Sound bank and Cheklist.docx
+++ b/documents/Sound bank and Cheklist.docx
@@ -52,13 +52,109 @@
             <w:tcW w:w="7039" w:type="dxa"/>
           </w:tcPr>
           <w:p>
-            <w:pPr>
-              <w:rPr>
-                <w:sz w:val="28"/>
-                <w:szCs w:val="28"/>
-                <w:u w:val="single"/>
-              </w:rPr>
-            </w:pPr>
+            <w:r>
+              <w:t>A questioning “mi-</w:t>
+            </w:r>
+            <w:proofErr w:type="spellStart"/>
+            <w:r>
+              <w:t>aow</w:t>
+            </w:r>
+            <w:proofErr w:type="spellEnd"/>
+            <w:r>
+              <w:t>?”</w:t>
+            </w:r>
+          </w:p>
+        </w:tc>
+      </w:tr>
+      <w:tr>
+        <w:tc>
+          <w:tcPr>
+            <w:tcW w:w="1980" w:type="dxa"/>
+          </w:tcPr>
+          <w:p>
+            <w:pPr>
+              <w:rPr>
+                <w:sz w:val="28"/>
+                <w:szCs w:val="28"/>
+                <w:u w:val="single"/>
+              </w:rPr>
+            </w:pPr>
+            <w:r>
+              <w:t>Summon meow</w:t>
+            </w:r>
+          </w:p>
+        </w:tc>
+        <w:tc>
+          <w:tcPr>
+            <w:tcW w:w="7039" w:type="dxa"/>
+          </w:tcPr>
+          <w:p>
+            <w:r>
+              <w:t>Something like a cat soldier coming to attention.</w:t>
+            </w:r>
+          </w:p>
+        </w:tc>
+      </w:tr>
+      <w:tr>
+        <w:tc>
+          <w:tcPr>
+            <w:tcW w:w="1980" w:type="dxa"/>
+          </w:tcPr>
+          <w:p>
+            <w:pPr>
+              <w:rPr>
+                <w:i/>
+                <w:iCs/>
+                <w:sz w:val="28"/>
+                <w:szCs w:val="28"/>
+                <w:u w:val="single"/>
+              </w:rPr>
+            </w:pPr>
+            <w:r>
+              <w:rPr>
+                <w:i/>
+                <w:iCs/>
+              </w:rPr>
+              <w:t>‘Wounded’ meow</w:t>
+            </w:r>
+          </w:p>
+        </w:tc>
+        <w:tc>
+          <w:tcPr>
+            <w:tcW w:w="7039" w:type="dxa"/>
+          </w:tcPr>
+          <w:p/>
+        </w:tc>
+      </w:tr>
+      <w:tr>
+        <w:tc>
+          <w:tcPr>
+            <w:tcW w:w="1980" w:type="dxa"/>
+          </w:tcPr>
+          <w:p>
+            <w:pPr>
+              <w:rPr>
+                <w:i/>
+                <w:iCs/>
+                <w:sz w:val="28"/>
+                <w:szCs w:val="28"/>
+                <w:u w:val="single"/>
+              </w:rPr>
+            </w:pPr>
+            <w:r>
+              <w:rPr>
+                <w:i/>
+                <w:iCs/>
+              </w:rPr>
+              <w:t>‘Death’ meow</w:t>
+            </w:r>
+          </w:p>
+        </w:tc>
+        <w:tc>
+          <w:tcPr>
+            <w:tcW w:w="7039" w:type="dxa"/>
+          </w:tcPr>
+          <w:p>
             <w:bookmarkStart w:id="0" w:name="_GoBack"/>
             <w:bookmarkEnd w:id="0"/>
           </w:p>
@@ -72,12 +168,18 @@
           <w:p>
             <w:pPr>
               <w:rPr>
-                <w:sz w:val="28"/>
-                <w:szCs w:val="28"/>
-                <w:u w:val="single"/>
-              </w:rPr>
-            </w:pPr>
-            <w:r>
+                <w:i/>
+                <w:iCs/>
+                <w:sz w:val="28"/>
+                <w:szCs w:val="28"/>
+                <w:u w:val="single"/>
+              </w:rPr>
+            </w:pPr>
+            <w:r>
+              <w:rPr>
+                <w:i/>
+                <w:iCs/>
+              </w:rPr>
               <w:t>Affirmation meow</w:t>
             </w:r>
           </w:p>
@@ -86,130 +188,29 @@
           <w:tcPr>
             <w:tcW w:w="7039" w:type="dxa"/>
           </w:tcPr>
-          <w:p>
-            <w:pPr>
-              <w:rPr>
-                <w:sz w:val="28"/>
-                <w:szCs w:val="28"/>
-                <w:u w:val="single"/>
-              </w:rPr>
-            </w:pPr>
-          </w:p>
-        </w:tc>
-      </w:tr>
-      <w:tr>
-        <w:tc>
-          <w:tcPr>
-            <w:tcW w:w="1980" w:type="dxa"/>
-          </w:tcPr>
-          <w:p>
-            <w:pPr>
-              <w:rPr>
-                <w:sz w:val="28"/>
-                <w:szCs w:val="28"/>
-                <w:u w:val="single"/>
-              </w:rPr>
-            </w:pPr>
-            <w:r>
-              <w:t>‘Wounded’ meow</w:t>
-            </w:r>
-          </w:p>
-        </w:tc>
-        <w:tc>
-          <w:tcPr>
-            <w:tcW w:w="7039" w:type="dxa"/>
-          </w:tcPr>
-          <w:p>
-            <w:pPr>
-              <w:rPr>
-                <w:sz w:val="28"/>
-                <w:szCs w:val="28"/>
-                <w:u w:val="single"/>
-              </w:rPr>
-            </w:pPr>
-          </w:p>
-        </w:tc>
-      </w:tr>
-      <w:tr>
-        <w:tc>
-          <w:tcPr>
-            <w:tcW w:w="1980" w:type="dxa"/>
-          </w:tcPr>
-          <w:p>
-            <w:pPr>
-              <w:rPr>
-                <w:sz w:val="28"/>
-                <w:szCs w:val="28"/>
-                <w:u w:val="single"/>
-              </w:rPr>
-            </w:pPr>
-            <w:r>
-              <w:t>‘Death’ meow</w:t>
-            </w:r>
-          </w:p>
-        </w:tc>
-        <w:tc>
-          <w:tcPr>
-            <w:tcW w:w="7039" w:type="dxa"/>
-          </w:tcPr>
-          <w:p>
-            <w:pPr>
-              <w:rPr>
-                <w:sz w:val="28"/>
-                <w:szCs w:val="28"/>
-                <w:u w:val="single"/>
-              </w:rPr>
-            </w:pPr>
-          </w:p>
-        </w:tc>
-      </w:tr>
-      <w:tr>
-        <w:tc>
-          <w:tcPr>
-            <w:tcW w:w="1980" w:type="dxa"/>
-          </w:tcPr>
-          <w:p>
-            <w:pPr>
-              <w:rPr>
-                <w:sz w:val="28"/>
-                <w:szCs w:val="28"/>
-                <w:u w:val="single"/>
-              </w:rPr>
-            </w:pPr>
-            <w:r>
-              <w:t>Summon meow</w:t>
-            </w:r>
-          </w:p>
-        </w:tc>
-        <w:tc>
-          <w:tcPr>
-            <w:tcW w:w="7039" w:type="dxa"/>
-          </w:tcPr>
-          <w:p>
-            <w:pPr>
-              <w:rPr>
-                <w:sz w:val="28"/>
-                <w:szCs w:val="28"/>
-                <w:u w:val="single"/>
-              </w:rPr>
-            </w:pPr>
-          </w:p>
-        </w:tc>
-      </w:tr>
-      <w:tr>
-        <w:tc>
-          <w:tcPr>
-            <w:tcW w:w="1980" w:type="dxa"/>
-          </w:tcPr>
-          <w:p>
-            <w:pPr>
-              <w:rPr>
-                <w:sz w:val="28"/>
-                <w:szCs w:val="28"/>
-                <w:u w:val="single"/>
-              </w:rPr>
-            </w:pPr>
-            <w:r>
+          <w:p/>
+        </w:tc>
+      </w:tr>
+      <w:tr>
+        <w:tc>
+          <w:tcPr>
+            <w:tcW w:w="1980" w:type="dxa"/>
+          </w:tcPr>
+          <w:p>
+            <w:pPr>
+              <w:rPr>
+                <w:i/>
+                <w:iCs/>
+                <w:sz w:val="28"/>
+                <w:szCs w:val="28"/>
+                <w:u w:val="single"/>
+              </w:rPr>
+            </w:pPr>
+            <w:r>
+              <w:rPr>
+                <w:i/>
+                <w:iCs/>
+              </w:rPr>
               <w:t>Idle purr</w:t>
             </w:r>
           </w:p>
@@ -218,15 +219,7 @@
           <w:tcPr>
             <w:tcW w:w="7039" w:type="dxa"/>
           </w:tcPr>
-          <w:p>
-            <w:pPr>
-              <w:rPr>
-                <w:sz w:val="28"/>
-                <w:szCs w:val="28"/>
-                <w:u w:val="single"/>
-              </w:rPr>
-            </w:pPr>
-          </w:p>
+          <w:p/>
         </w:tc>
       </w:tr>
       <w:tr>
@@ -254,15 +247,7 @@
           <w:tcPr>
             <w:tcW w:w="7039" w:type="dxa"/>
           </w:tcPr>
-          <w:p>
-            <w:pPr>
-              <w:rPr>
-                <w:sz w:val="28"/>
-                <w:szCs w:val="28"/>
-                <w:u w:val="single"/>
-              </w:rPr>
-            </w:pPr>
-          </w:p>
+          <w:p/>
         </w:tc>
       </w:tr>
       <w:tr>
@@ -288,13 +273,17 @@
             <w:tcW w:w="7039" w:type="dxa"/>
           </w:tcPr>
           <w:p>
-            <w:pPr>
-              <w:rPr>
-                <w:sz w:val="28"/>
-                <w:szCs w:val="28"/>
-                <w:u w:val="single"/>
-              </w:rPr>
-            </w:pPr>
+            <w:r>
+              <w:t xml:space="preserve">A </w:t>
+            </w:r>
+            <w:proofErr w:type="spellStart"/>
+            <w:r>
+              <w:t>swooshy</w:t>
+            </w:r>
+            <w:proofErr w:type="spellEnd"/>
+            <w:r>
+              <w:t>/slashing noise</w:t>
+            </w:r>
           </w:p>
         </w:tc>
       </w:tr>
@@ -342,6 +331,60 @@
           <w:tcPr>
             <w:tcW w:w="7039" w:type="dxa"/>
           </w:tcPr>
+          <w:p>
+            <w:r>
+              <w:t>A short questioning quip</w:t>
+            </w:r>
+          </w:p>
+        </w:tc>
+      </w:tr>
+      <w:tr>
+        <w:tc>
+          <w:tcPr>
+            <w:tcW w:w="1980" w:type="dxa"/>
+          </w:tcPr>
+          <w:p>
+            <w:r>
+              <w:t>Summon meow</w:t>
+            </w:r>
+          </w:p>
+        </w:tc>
+        <w:tc>
+          <w:tcPr>
+            <w:tcW w:w="7039" w:type="dxa"/>
+          </w:tcPr>
+          <w:p>
+            <w:r>
+              <w:t>Sound of whirring and clanging followed by a long meow</w:t>
+            </w:r>
+          </w:p>
+        </w:tc>
+      </w:tr>
+      <w:tr>
+        <w:tc>
+          <w:tcPr>
+            <w:tcW w:w="1980" w:type="dxa"/>
+          </w:tcPr>
+          <w:p>
+            <w:pPr>
+              <w:rPr>
+                <w:i/>
+                <w:iCs/>
+              </w:rPr>
+            </w:pPr>
+            <w:r>
+              <w:rPr>
+                <w:i/>
+                <w:iCs/>
+              </w:rPr>
+              <w:t>‘Wounded’ meow</w:t>
+            </w:r>
+          </w:p>
+        </w:tc>
+        <w:tc>
+          <w:tcPr>
+            <w:tcW w:w="7039" w:type="dxa"/>
+          </w:tcPr>
           <w:p/>
         </w:tc>
       </w:tr>
@@ -351,7 +394,45 @@
             <w:tcW w:w="1980" w:type="dxa"/>
           </w:tcPr>
           <w:p>
-            <w:r>
+            <w:pPr>
+              <w:rPr>
+                <w:i/>
+                <w:iCs/>
+              </w:rPr>
+            </w:pPr>
+            <w:r>
+              <w:rPr>
+                <w:i/>
+                <w:iCs/>
+              </w:rPr>
+              <w:t>‘Death’ meow</w:t>
+            </w:r>
+          </w:p>
+        </w:tc>
+        <w:tc>
+          <w:tcPr>
+            <w:tcW w:w="7039" w:type="dxa"/>
+          </w:tcPr>
+          <w:p/>
+        </w:tc>
+      </w:tr>
+      <w:tr>
+        <w:tc>
+          <w:tcPr>
+            <w:tcW w:w="1980" w:type="dxa"/>
+          </w:tcPr>
+          <w:p>
+            <w:pPr>
+              <w:rPr>
+                <w:i/>
+                <w:iCs/>
+              </w:rPr>
+            </w:pPr>
+            <w:r>
+              <w:rPr>
+                <w:i/>
+                <w:iCs/>
+              </w:rPr>
               <w:t>Affirmation meow</w:t>
             </w:r>
           </w:p>
@@ -369,8 +450,18 @@
             <w:tcW w:w="1980" w:type="dxa"/>
           </w:tcPr>
           <w:p>
-            <w:r>
-              <w:t>‘Wounded’ meow</w:t>
+            <w:pPr>
+              <w:rPr>
+                <w:i/>
+                <w:iCs/>
+              </w:rPr>
+            </w:pPr>
+            <w:r>
+              <w:rPr>
+                <w:i/>
+                <w:iCs/>
+              </w:rPr>
+              <w:t>Idle purr</w:t>
             </w:r>
           </w:p>
         </w:tc>
@@ -388,7 +479,10 @@
           </w:tcPr>
           <w:p>
             <w:r>
-              <w:t>‘Death’ meow</w:t>
+              <w:rPr>
+                <w:b/>
+              </w:rPr>
+              <w:t xml:space="preserve">Movement whir </w:t>
             </w:r>
           </w:p>
         </w:tc>
@@ -406,63 +500,6 @@
           </w:tcPr>
           <w:p>
             <w:r>
-              <w:t>Summon meow</w:t>
-            </w:r>
-          </w:p>
-        </w:tc>
-        <w:tc>
-          <w:tcPr>
-            <w:tcW w:w="7039" w:type="dxa"/>
-          </w:tcPr>
-          <w:p/>
-        </w:tc>
-      </w:tr>
-      <w:tr>
-        <w:tc>
-          <w:tcPr>
-            <w:tcW w:w="1980" w:type="dxa"/>
-          </w:tcPr>
-          <w:p>
-            <w:r>
-              <w:t>Idle purr</w:t>
-            </w:r>
-          </w:p>
-        </w:tc>
-        <w:tc>
-          <w:tcPr>
-            <w:tcW w:w="7039" w:type="dxa"/>
-          </w:tcPr>
-          <w:p/>
-        </w:tc>
-      </w:tr>
-      <w:tr>
-        <w:tc>
-          <w:tcPr>
-            <w:tcW w:w="1980" w:type="dxa"/>
-          </w:tcPr>
-          <w:p>
-            <w:r>
-              <w:rPr>
-                <w:b/>
-              </w:rPr>
-              <w:t xml:space="preserve">Movement whir </w:t>
-            </w:r>
-          </w:p>
-        </w:tc>
-        <w:tc>
-          <w:tcPr>
-            <w:tcW w:w="7039" w:type="dxa"/>
-          </w:tcPr>
-          <w:p/>
-        </w:tc>
-      </w:tr>
-      <w:tr>
-        <w:tc>
-          <w:tcPr>
-            <w:tcW w:w="1980" w:type="dxa"/>
-          </w:tcPr>
-          <w:p>
-            <w:r>
               <w:t>Attack sound</w:t>
             </w:r>
           </w:p>
@@ -471,7 +508,11 @@
           <w:tcPr>
             <w:tcW w:w="7039" w:type="dxa"/>
           </w:tcPr>
-          <w:p/>
+          <w:p>
+            <w:r>
+              <w:t>Robotic whirring wind up then collision noise</w:t>
+            </w:r>
+          </w:p>
         </w:tc>
       </w:tr>
     </w:tbl>
@@ -526,30 +567,123 @@
             <w:tcW w:w="7039" w:type="dxa"/>
           </w:tcPr>
           <w:p>
-            <w:pPr>
-              <w:rPr>
-                <w:sz w:val="28"/>
-                <w:szCs w:val="28"/>
-                <w:u w:val="single"/>
-              </w:rPr>
-            </w:pPr>
-          </w:p>
-        </w:tc>
-      </w:tr>
-      <w:tr>
-        <w:tc>
-          <w:tcPr>
-            <w:tcW w:w="1980" w:type="dxa"/>
-          </w:tcPr>
-          <w:p>
-            <w:pPr>
-              <w:rPr>
-                <w:sz w:val="28"/>
-                <w:szCs w:val="28"/>
-                <w:u w:val="single"/>
-              </w:rPr>
-            </w:pPr>
-            <w:r>
+            <w:r>
+              <w:t>A deeper questioning meow</w:t>
+            </w:r>
+          </w:p>
+        </w:tc>
+      </w:tr>
+      <w:tr>
+        <w:tc>
+          <w:tcPr>
+            <w:tcW w:w="1980" w:type="dxa"/>
+          </w:tcPr>
+          <w:p>
+            <w:pPr>
+              <w:rPr>
+                <w:sz w:val="28"/>
+                <w:szCs w:val="28"/>
+                <w:u w:val="single"/>
+              </w:rPr>
+            </w:pPr>
+            <w:r>
+              <w:t>Summon meow</w:t>
+            </w:r>
+          </w:p>
+        </w:tc>
+        <w:tc>
+          <w:tcPr>
+            <w:tcW w:w="7039" w:type="dxa"/>
+          </w:tcPr>
+          <w:p>
+            <w:r>
+              <w:t>Sounds like a cat flexing</w:t>
+            </w:r>
+          </w:p>
+        </w:tc>
+      </w:tr>
+      <w:tr>
+        <w:tc>
+          <w:tcPr>
+            <w:tcW w:w="1980" w:type="dxa"/>
+          </w:tcPr>
+          <w:p>
+            <w:pPr>
+              <w:rPr>
+                <w:i/>
+                <w:iCs/>
+                <w:sz w:val="28"/>
+                <w:szCs w:val="28"/>
+                <w:u w:val="single"/>
+              </w:rPr>
+            </w:pPr>
+            <w:r>
+              <w:rPr>
+                <w:i/>
+                <w:iCs/>
+              </w:rPr>
+              <w:t>‘Wounded’ meow</w:t>
+            </w:r>
+          </w:p>
+        </w:tc>
+        <w:tc>
+          <w:tcPr>
+            <w:tcW w:w="7039" w:type="dxa"/>
+          </w:tcPr>
+          <w:p/>
+        </w:tc>
+      </w:tr>
+      <w:tr>
+        <w:tc>
+          <w:tcPr>
+            <w:tcW w:w="1980" w:type="dxa"/>
+          </w:tcPr>
+          <w:p>
+            <w:pPr>
+              <w:rPr>
+                <w:i/>
+                <w:iCs/>
+                <w:sz w:val="28"/>
+                <w:szCs w:val="28"/>
+                <w:u w:val="single"/>
+              </w:rPr>
+            </w:pPr>
+            <w:r>
+              <w:rPr>
+                <w:i/>
+                <w:iCs/>
+              </w:rPr>
+              <w:t>‘Death’ meow</w:t>
+            </w:r>
+          </w:p>
+        </w:tc>
+        <w:tc>
+          <w:tcPr>
+            <w:tcW w:w="7039" w:type="dxa"/>
+          </w:tcPr>
+          <w:p/>
+        </w:tc>
+      </w:tr>
+      <w:tr>
+        <w:tc>
+          <w:tcPr>
+            <w:tcW w:w="1980" w:type="dxa"/>
+          </w:tcPr>
+          <w:p>
+            <w:pPr>
+              <w:rPr>
+                <w:i/>
+                <w:iCs/>
+                <w:sz w:val="28"/>
+                <w:szCs w:val="28"/>
+                <w:u w:val="single"/>
+              </w:rPr>
+            </w:pPr>
+            <w:r>
+              <w:rPr>
+                <w:i/>
+                <w:iCs/>
+              </w:rPr>
               <w:t>Affirmation meow</w:t>
             </w:r>
           </w:p>
@@ -558,130 +692,29 @@
           <w:tcPr>
             <w:tcW w:w="7039" w:type="dxa"/>
           </w:tcPr>
-          <w:p>
-            <w:pPr>
-              <w:rPr>
-                <w:sz w:val="28"/>
-                <w:szCs w:val="28"/>
-                <w:u w:val="single"/>
-              </w:rPr>
-            </w:pPr>
-          </w:p>
-        </w:tc>
-      </w:tr>
-      <w:tr>
-        <w:tc>
-          <w:tcPr>
-            <w:tcW w:w="1980" w:type="dxa"/>
-          </w:tcPr>
-          <w:p>
-            <w:pPr>
-              <w:rPr>
-                <w:sz w:val="28"/>
-                <w:szCs w:val="28"/>
-                <w:u w:val="single"/>
-              </w:rPr>
-            </w:pPr>
-            <w:r>
-              <w:t>‘Wounded’ meow</w:t>
-            </w:r>
-          </w:p>
-        </w:tc>
-        <w:tc>
-          <w:tcPr>
-            <w:tcW w:w="7039" w:type="dxa"/>
-          </w:tcPr>
-          <w:p>
-            <w:pPr>
-              <w:rPr>
-                <w:sz w:val="28"/>
-                <w:szCs w:val="28"/>
-                <w:u w:val="single"/>
-              </w:rPr>
-            </w:pPr>
-          </w:p>
-        </w:tc>
-      </w:tr>
-      <w:tr>
-        <w:tc>
-          <w:tcPr>
-            <w:tcW w:w="1980" w:type="dxa"/>
-          </w:tcPr>
-          <w:p>
-            <w:pPr>
-              <w:rPr>
-                <w:sz w:val="28"/>
-                <w:szCs w:val="28"/>
-                <w:u w:val="single"/>
-              </w:rPr>
-            </w:pPr>
-            <w:r>
-              <w:t>‘Death’ meow</w:t>
-            </w:r>
-          </w:p>
-        </w:tc>
-        <w:tc>
-          <w:tcPr>
-            <w:tcW w:w="7039" w:type="dxa"/>
-          </w:tcPr>
-          <w:p>
-            <w:pPr>
-              <w:rPr>
-                <w:sz w:val="28"/>
-                <w:szCs w:val="28"/>
-                <w:u w:val="single"/>
-              </w:rPr>
-            </w:pPr>
-          </w:p>
-        </w:tc>
-      </w:tr>
-      <w:tr>
-        <w:tc>
-          <w:tcPr>
-            <w:tcW w:w="1980" w:type="dxa"/>
-          </w:tcPr>
-          <w:p>
-            <w:pPr>
-              <w:rPr>
-                <w:sz w:val="28"/>
-                <w:szCs w:val="28"/>
-                <w:u w:val="single"/>
-              </w:rPr>
-            </w:pPr>
-            <w:r>
-              <w:t>Summon meow</w:t>
-            </w:r>
-          </w:p>
-        </w:tc>
-        <w:tc>
-          <w:tcPr>
-            <w:tcW w:w="7039" w:type="dxa"/>
-          </w:tcPr>
-          <w:p>
-            <w:pPr>
-              <w:rPr>
-                <w:sz w:val="28"/>
-                <w:szCs w:val="28"/>
-                <w:u w:val="single"/>
-              </w:rPr>
-            </w:pPr>
-          </w:p>
-        </w:tc>
-      </w:tr>
-      <w:tr>
-        <w:tc>
-          <w:tcPr>
-            <w:tcW w:w="1980" w:type="dxa"/>
-          </w:tcPr>
-          <w:p>
-            <w:pPr>
-              <w:rPr>
-                <w:sz w:val="28"/>
-                <w:szCs w:val="28"/>
-                <w:u w:val="single"/>
-              </w:rPr>
-            </w:pPr>
-            <w:r>
+          <w:p/>
+        </w:tc>
+      </w:tr>
+      <w:tr>
+        <w:tc>
+          <w:tcPr>
+            <w:tcW w:w="1980" w:type="dxa"/>
+          </w:tcPr>
+          <w:p>
+            <w:pPr>
+              <w:rPr>
+                <w:i/>
+                <w:iCs/>
+                <w:sz w:val="28"/>
+                <w:szCs w:val="28"/>
+                <w:u w:val="single"/>
+              </w:rPr>
+            </w:pPr>
+            <w:r>
+              <w:rPr>
+                <w:i/>
+                <w:iCs/>
+              </w:rPr>
               <w:t>Idle purr</w:t>
             </w:r>
           </w:p>
@@ -690,15 +723,7 @@
           <w:tcPr>
             <w:tcW w:w="7039" w:type="dxa"/>
           </w:tcPr>
-          <w:p>
-            <w:pPr>
-              <w:rPr>
-                <w:sz w:val="28"/>
-                <w:szCs w:val="28"/>
-                <w:u w:val="single"/>
-              </w:rPr>
-            </w:pPr>
-          </w:p>
+          <w:p/>
         </w:tc>
       </w:tr>
       <w:tr>
@@ -726,15 +751,7 @@
           <w:tcPr>
             <w:tcW w:w="7039" w:type="dxa"/>
           </w:tcPr>
-          <w:p>
-            <w:pPr>
-              <w:rPr>
-                <w:sz w:val="28"/>
-                <w:szCs w:val="28"/>
-                <w:u w:val="single"/>
-              </w:rPr>
-            </w:pPr>
-          </w:p>
+          <w:p/>
         </w:tc>
       </w:tr>
       <w:tr>
@@ -760,13 +777,9 @@
             <w:tcW w:w="7039" w:type="dxa"/>
           </w:tcPr>
           <w:p>
-            <w:pPr>
-              <w:rPr>
-                <w:sz w:val="28"/>
-                <w:szCs w:val="28"/>
-                <w:u w:val="single"/>
-              </w:rPr>
-            </w:pPr>
+            <w:r>
+              <w:t>A whistling noise with a soft poof, like a pillow exploding</w:t>
+            </w:r>
           </w:p>
         </w:tc>
       </w:tr>
@@ -822,30 +835,123 @@
             <w:tcW w:w="7039" w:type="dxa"/>
           </w:tcPr>
           <w:p>
-            <w:pPr>
-              <w:rPr>
-                <w:sz w:val="28"/>
-                <w:szCs w:val="28"/>
-                <w:u w:val="single"/>
-              </w:rPr>
-            </w:pPr>
-          </w:p>
-        </w:tc>
-      </w:tr>
-      <w:tr>
-        <w:tc>
-          <w:tcPr>
-            <w:tcW w:w="1980" w:type="dxa"/>
-          </w:tcPr>
-          <w:p>
-            <w:pPr>
-              <w:rPr>
-                <w:sz w:val="28"/>
-                <w:szCs w:val="28"/>
-                <w:u w:val="single"/>
-              </w:rPr>
-            </w:pPr>
-            <w:r>
+            <w:r>
+              <w:t>Long, higher pitch meow with a sort of posh tone</w:t>
+            </w:r>
+          </w:p>
+        </w:tc>
+      </w:tr>
+      <w:tr>
+        <w:tc>
+          <w:tcPr>
+            <w:tcW w:w="1980" w:type="dxa"/>
+          </w:tcPr>
+          <w:p>
+            <w:pPr>
+              <w:rPr>
+                <w:sz w:val="28"/>
+                <w:szCs w:val="28"/>
+                <w:u w:val="single"/>
+              </w:rPr>
+            </w:pPr>
+            <w:r>
+              <w:t>Summon meow</w:t>
+            </w:r>
+          </w:p>
+        </w:tc>
+        <w:tc>
+          <w:tcPr>
+            <w:tcW w:w="7039" w:type="dxa"/>
+          </w:tcPr>
+          <w:p>
+            <w:r>
+              <w:t>A short meow with a long purr</w:t>
+            </w:r>
+          </w:p>
+        </w:tc>
+      </w:tr>
+      <w:tr>
+        <w:tc>
+          <w:tcPr>
+            <w:tcW w:w="1980" w:type="dxa"/>
+          </w:tcPr>
+          <w:p>
+            <w:pPr>
+              <w:rPr>
+                <w:i/>
+                <w:iCs/>
+                <w:sz w:val="28"/>
+                <w:szCs w:val="28"/>
+                <w:u w:val="single"/>
+              </w:rPr>
+            </w:pPr>
+            <w:r>
+              <w:rPr>
+                <w:i/>
+                <w:iCs/>
+              </w:rPr>
+              <w:t>‘Wounded’ meow</w:t>
+            </w:r>
+          </w:p>
+        </w:tc>
+        <w:tc>
+          <w:tcPr>
+            <w:tcW w:w="7039" w:type="dxa"/>
+          </w:tcPr>
+          <w:p/>
+        </w:tc>
+      </w:tr>
+      <w:tr>
+        <w:tc>
+          <w:tcPr>
+            <w:tcW w:w="1980" w:type="dxa"/>
+          </w:tcPr>
+          <w:p>
+            <w:pPr>
+              <w:rPr>
+                <w:i/>
+                <w:iCs/>
+                <w:sz w:val="28"/>
+                <w:szCs w:val="28"/>
+                <w:u w:val="single"/>
+              </w:rPr>
+            </w:pPr>
+            <w:r>
+              <w:rPr>
+                <w:i/>
+                <w:iCs/>
+              </w:rPr>
+              <w:t>‘Death’ meow</w:t>
+            </w:r>
+          </w:p>
+        </w:tc>
+        <w:tc>
+          <w:tcPr>
+            <w:tcW w:w="7039" w:type="dxa"/>
+          </w:tcPr>
+          <w:p/>
+        </w:tc>
+      </w:tr>
+      <w:tr>
+        <w:tc>
+          <w:tcPr>
+            <w:tcW w:w="1980" w:type="dxa"/>
+          </w:tcPr>
+          <w:p>
+            <w:pPr>
+              <w:rPr>
+                <w:i/>
+                <w:iCs/>
+                <w:sz w:val="28"/>
+                <w:szCs w:val="28"/>
+                <w:u w:val="single"/>
+              </w:rPr>
+            </w:pPr>
+            <w:r>
+              <w:rPr>
+                <w:i/>
+                <w:iCs/>
+              </w:rPr>
               <w:t>Affirmation meow</w:t>
             </w:r>
           </w:p>
@@ -854,130 +960,29 @@
           <w:tcPr>
             <w:tcW w:w="7039" w:type="dxa"/>
           </w:tcPr>
-          <w:p>
-            <w:pPr>
-              <w:rPr>
-                <w:sz w:val="28"/>
-                <w:szCs w:val="28"/>
-                <w:u w:val="single"/>
-              </w:rPr>
-            </w:pPr>
-          </w:p>
-        </w:tc>
-      </w:tr>
-      <w:tr>
-        <w:tc>
-          <w:tcPr>
-            <w:tcW w:w="1980" w:type="dxa"/>
-          </w:tcPr>
-          <w:p>
-            <w:pPr>
-              <w:rPr>
-                <w:sz w:val="28"/>
-                <w:szCs w:val="28"/>
-                <w:u w:val="single"/>
-              </w:rPr>
-            </w:pPr>
-            <w:r>
-              <w:t>‘Wounded’ meow</w:t>
-            </w:r>
-          </w:p>
-        </w:tc>
-        <w:tc>
-          <w:tcPr>
-            <w:tcW w:w="7039" w:type="dxa"/>
-          </w:tcPr>
-          <w:p>
-            <w:pPr>
-              <w:rPr>
-                <w:sz w:val="28"/>
-                <w:szCs w:val="28"/>
-                <w:u w:val="single"/>
-              </w:rPr>
-            </w:pPr>
-          </w:p>
-        </w:tc>
-      </w:tr>
-      <w:tr>
-        <w:tc>
-          <w:tcPr>
-            <w:tcW w:w="1980" w:type="dxa"/>
-          </w:tcPr>
-          <w:p>
-            <w:pPr>
-              <w:rPr>
-                <w:sz w:val="28"/>
-                <w:szCs w:val="28"/>
-                <w:u w:val="single"/>
-              </w:rPr>
-            </w:pPr>
-            <w:r>
-              <w:t>‘Death’ meow</w:t>
-            </w:r>
-          </w:p>
-        </w:tc>
-        <w:tc>
-          <w:tcPr>
-            <w:tcW w:w="7039" w:type="dxa"/>
-          </w:tcPr>
-          <w:p>
-            <w:pPr>
-              <w:rPr>
-                <w:sz w:val="28"/>
-                <w:szCs w:val="28"/>
-                <w:u w:val="single"/>
-              </w:rPr>
-            </w:pPr>
-          </w:p>
-        </w:tc>
-      </w:tr>
-      <w:tr>
-        <w:tc>
-          <w:tcPr>
-            <w:tcW w:w="1980" w:type="dxa"/>
-          </w:tcPr>
-          <w:p>
-            <w:pPr>
-              <w:rPr>
-                <w:sz w:val="28"/>
-                <w:szCs w:val="28"/>
-                <w:u w:val="single"/>
-              </w:rPr>
-            </w:pPr>
-            <w:r>
-              <w:t>Summon meow</w:t>
-            </w:r>
-          </w:p>
-        </w:tc>
-        <w:tc>
-          <w:tcPr>
-            <w:tcW w:w="7039" w:type="dxa"/>
-          </w:tcPr>
-          <w:p>
-            <w:pPr>
-              <w:rPr>
-                <w:sz w:val="28"/>
-                <w:szCs w:val="28"/>
-                <w:u w:val="single"/>
-              </w:rPr>
-            </w:pPr>
-          </w:p>
-        </w:tc>
-      </w:tr>
-      <w:tr>
-        <w:tc>
-          <w:tcPr>
-            <w:tcW w:w="1980" w:type="dxa"/>
-          </w:tcPr>
-          <w:p>
-            <w:pPr>
-              <w:rPr>
-                <w:sz w:val="28"/>
-                <w:szCs w:val="28"/>
-                <w:u w:val="single"/>
-              </w:rPr>
-            </w:pPr>
-            <w:r>
+          <w:p/>
+        </w:tc>
+      </w:tr>
+      <w:tr>
+        <w:tc>
+          <w:tcPr>
+            <w:tcW w:w="1980" w:type="dxa"/>
+          </w:tcPr>
+          <w:p>
+            <w:pPr>
+              <w:rPr>
+                <w:i/>
+                <w:iCs/>
+                <w:sz w:val="28"/>
+                <w:szCs w:val="28"/>
+                <w:u w:val="single"/>
+              </w:rPr>
+            </w:pPr>
+            <w:r>
+              <w:rPr>
+                <w:i/>
+                <w:iCs/>
+              </w:rPr>
               <w:t>Idle purr</w:t>
             </w:r>
           </w:p>
@@ -986,15 +991,7 @@
           <w:tcPr>
             <w:tcW w:w="7039" w:type="dxa"/>
           </w:tcPr>
-          <w:p>
-            <w:pPr>
-              <w:rPr>
-                <w:sz w:val="28"/>
-                <w:szCs w:val="28"/>
-                <w:u w:val="single"/>
-              </w:rPr>
-            </w:pPr>
-          </w:p>
+          <w:p/>
         </w:tc>
       </w:tr>
       <w:tr>
@@ -1022,15 +1019,7 @@
           <w:tcPr>
             <w:tcW w:w="7039" w:type="dxa"/>
           </w:tcPr>
-          <w:p>
-            <w:pPr>
-              <w:rPr>
-                <w:sz w:val="28"/>
-                <w:szCs w:val="28"/>
-                <w:u w:val="single"/>
-              </w:rPr>
-            </w:pPr>
-          </w:p>
+          <w:p/>
         </w:tc>
       </w:tr>
       <w:tr>
@@ -1056,13 +1045,9 @@
             <w:tcW w:w="7039" w:type="dxa"/>
           </w:tcPr>
           <w:p>
-            <w:pPr>
-              <w:rPr>
-                <w:sz w:val="28"/>
-                <w:szCs w:val="28"/>
-                <w:u w:val="single"/>
-              </w:rPr>
-            </w:pPr>
+            <w:r>
+              <w:t>A short straining noise followed by a swoosh as the projectile is thrown</w:t>
+            </w:r>
           </w:p>
         </w:tc>
       </w:tr>
@@ -1122,12 +1107,9 @@
             <w:tcW w:w="6472" w:type="dxa"/>
           </w:tcPr>
           <w:p>
-            <w:pPr>
-              <w:rPr>
-                <w:sz w:val="28"/>
-                <w:szCs w:val="28"/>
-              </w:rPr>
-            </w:pPr>
+            <w:r>
+              <w:t>A deep rumbling purr</w:t>
+            </w:r>
           </w:p>
         </w:tc>
       </w:tr>
@@ -1156,12 +1138,9 @@
             <w:tcW w:w="6472" w:type="dxa"/>
           </w:tcPr>
           <w:p>
-            <w:pPr>
-              <w:rPr>
-                <w:sz w:val="28"/>
-                <w:szCs w:val="28"/>
-              </w:rPr>
-            </w:pPr>
+            <w:r>
+              <w:t>These could be determined by distance, like a distance deep meow, then one closer, then one normal volume when the cat arrives</w:t>
+            </w:r>
           </w:p>
         </w:tc>
       </w:tr>
@@ -1187,12 +1166,9 @@
             <w:tcW w:w="6472" w:type="dxa"/>
           </w:tcPr>
           <w:p>
-            <w:pPr>
-              <w:rPr>
-                <w:sz w:val="28"/>
-                <w:szCs w:val="28"/>
-              </w:rPr>
-            </w:pPr>
+            <w:r>
+              <w:t>A long, deep cat yawn</w:t>
+            </w:r>
           </w:p>
         </w:tc>
       </w:tr>
@@ -1218,12 +1194,9 @@
             <w:tcW w:w="6472" w:type="dxa"/>
           </w:tcPr>
           <w:p>
-            <w:pPr>
-              <w:rPr>
-                <w:sz w:val="28"/>
-                <w:szCs w:val="28"/>
-              </w:rPr>
-            </w:pPr>
+            <w:r>
+              <w:t>Spring boing sound</w:t>
+            </w:r>
           </w:p>
         </w:tc>
       </w:tr>
@@ -1251,14 +1224,7 @@
           <w:tcPr>
             <w:tcW w:w="6472" w:type="dxa"/>
           </w:tcPr>
-          <w:p>
-            <w:pPr>
-              <w:rPr>
-                <w:sz w:val="28"/>
-                <w:szCs w:val="28"/>
-              </w:rPr>
-            </w:pPr>
-          </w:p>
+          <w:p/>
         </w:tc>
       </w:tr>
       <w:tr>
@@ -1283,12 +1249,9 @@
             <w:tcW w:w="6472" w:type="dxa"/>
           </w:tcPr>
           <w:p>
-            <w:pPr>
-              <w:rPr>
-                <w:sz w:val="28"/>
-                <w:szCs w:val="28"/>
-              </w:rPr>
-            </w:pPr>
+            <w:r>
+              <w:t>Like a bowling ball falling on carpet</w:t>
+            </w:r>
           </w:p>
         </w:tc>
       </w:tr>
@@ -1342,12 +1305,9 @@
             <w:tcW w:w="6472" w:type="dxa"/>
           </w:tcPr>
           <w:p>
-            <w:pPr>
-              <w:rPr>
-                <w:sz w:val="28"/>
-                <w:szCs w:val="28"/>
-              </w:rPr>
-            </w:pPr>
+            <w:r>
+              <w:t>A sound like a couple hammers hitting followed by a box falling on the floor</w:t>
+            </w:r>
           </w:p>
         </w:tc>
       </w:tr>
@@ -1373,12 +1333,9 @@
             <w:tcW w:w="6472" w:type="dxa"/>
           </w:tcPr>
           <w:p>
-            <w:pPr>
-              <w:rPr>
-                <w:sz w:val="28"/>
-                <w:szCs w:val="28"/>
-              </w:rPr>
-            </w:pPr>
+            <w:r>
+              <w:t>A sound like something moving around in the box</w:t>
+            </w:r>
           </w:p>
         </w:tc>
       </w:tr>
@@ -1404,12 +1361,9 @@
             <w:tcW w:w="6472" w:type="dxa"/>
           </w:tcPr>
           <w:p>
-            <w:pPr>
-              <w:rPr>
-                <w:sz w:val="28"/>
-                <w:szCs w:val="28"/>
-              </w:rPr>
-            </w:pPr>
+            <w:r>
+              <w:t>A hollow sound like punching a box</w:t>
+            </w:r>
           </w:p>
         </w:tc>
       </w:tr>
@@ -1435,12 +1389,9 @@
             <w:tcW w:w="6472" w:type="dxa"/>
           </w:tcPr>
           <w:p>
-            <w:pPr>
-              <w:rPr>
-                <w:sz w:val="28"/>
-                <w:szCs w:val="28"/>
-              </w:rPr>
-            </w:pPr>
+            <w:r>
+              <w:t>A rubble collapsing noise</w:t>
+            </w:r>
           </w:p>
         </w:tc>
       </w:tr>
@@ -1496,13 +1447,16 @@
             <w:tcW w:w="6472" w:type="dxa"/>
           </w:tcPr>
           <w:p>
-            <w:pPr>
-              <w:rPr>
-                <w:sz w:val="28"/>
-                <w:szCs w:val="28"/>
-                <w:u w:val="single"/>
-              </w:rPr>
-            </w:pPr>
+            <w:r>
+              <w:t xml:space="preserve">A heavy impact noise, a satisfying </w:t>
+            </w:r>
+            <w:r>
+              <w:rPr>
+                <w:i/>
+                <w:iCs/>
+              </w:rPr>
+              <w:t xml:space="preserve">BOOMF </w:t>
+            </w:r>
           </w:p>
         </w:tc>
       </w:tr>
@@ -1529,13 +1483,9 @@
             <w:tcW w:w="6472" w:type="dxa"/>
           </w:tcPr>
           <w:p>
-            <w:pPr>
-              <w:rPr>
-                <w:sz w:val="28"/>
-                <w:szCs w:val="28"/>
-                <w:u w:val="single"/>
-              </w:rPr>
-            </w:pPr>
+            <w:r>
+              <w:t>Crumbling and falling cat toys mixed with some stressed meows</w:t>
+            </w:r>
           </w:p>
         </w:tc>
       </w:tr>
@@ -1591,13 +1541,9 @@
             <w:tcW w:w="6472" w:type="dxa"/>
           </w:tcPr>
           <w:p>
-            <w:pPr>
-              <w:rPr>
-                <w:sz w:val="28"/>
-                <w:szCs w:val="28"/>
-                <w:u w:val="single"/>
-              </w:rPr>
-            </w:pPr>
+            <w:r>
+              <w:t>The sound of one of those squeaky cat toys, but not a harsh annoying one, more of a satisfying high pitch squish noise</w:t>
+            </w:r>
           </w:p>
         </w:tc>
       </w:tr>
@@ -1624,13 +1570,9 @@
             <w:tcW w:w="6472" w:type="dxa"/>
           </w:tcPr>
           <w:p>
-            <w:pPr>
-              <w:rPr>
-                <w:sz w:val="28"/>
-                <w:szCs w:val="28"/>
-                <w:u w:val="single"/>
-              </w:rPr>
-            </w:pPr>
+            <w:r>
+              <w:t>A similar noise but deeper and shorter</w:t>
+            </w:r>
           </w:p>
         </w:tc>
       </w:tr>
@@ -1657,13 +1599,17 @@
             <w:tcW w:w="6472" w:type="dxa"/>
           </w:tcPr>
           <w:p>
-            <w:pPr>
-              <w:rPr>
-                <w:sz w:val="28"/>
-                <w:szCs w:val="28"/>
-                <w:u w:val="single"/>
-              </w:rPr>
-            </w:pPr>
+            <w:r>
+              <w:t xml:space="preserve">A soft </w:t>
+            </w:r>
+            <w:proofErr w:type="spellStart"/>
+            <w:r>
+              <w:t>boop</w:t>
+            </w:r>
+            <w:proofErr w:type="spellEnd"/>
+            <w:r>
+              <w:t xml:space="preserve"> like a deep click of a rubber button</w:t>
+            </w:r>
           </w:p>
         </w:tc>
       </w:tr>
@@ -1692,15 +1638,7 @@
           <w:tcPr>
             <w:tcW w:w="6472" w:type="dxa"/>
           </w:tcPr>
-          <w:p>
-            <w:pPr>
-              <w:rPr>
-                <w:sz w:val="28"/>
-                <w:szCs w:val="28"/>
-                <w:u w:val="single"/>
-              </w:rPr>
-            </w:pPr>
-          </w:p>
+          <w:p/>
         </w:tc>
       </w:tr>
     </w:tbl>
@@ -1754,15 +1692,7 @@
           <w:tcPr>
             <w:tcW w:w="6472" w:type="dxa"/>
           </w:tcPr>
-          <w:p>
-            <w:pPr>
-              <w:rPr>
-                <w:sz w:val="28"/>
-                <w:szCs w:val="28"/>
-                <w:u w:val="single"/>
-              </w:rPr>
-            </w:pPr>
-          </w:p>
+          <w:p/>
         </w:tc>
       </w:tr>
       <w:tr>
@@ -1787,15 +1717,7 @@
           <w:tcPr>
             <w:tcW w:w="6472" w:type="dxa"/>
           </w:tcPr>
-          <w:p>
-            <w:pPr>
-              <w:rPr>
-                <w:sz w:val="28"/>
-                <w:szCs w:val="28"/>
-                <w:u w:val="single"/>
-              </w:rPr>
-            </w:pPr>
-          </w:p>
+          <w:p/>
         </w:tc>
       </w:tr>
       <w:tr>
@@ -1838,6 +1760,13 @@
         </w:rPr>
       </w:pPr>
     </w:p>
+    <w:p/>
+    <w:p/>
+    <w:p/>
+    <w:p/>
+    <w:p/>
+    <w:p/>
+    <w:p/>
     <w:p/>
     <w:sectPr>
       <w:headerReference w:type="default" r:id="rId6"/>
@@ -1905,6 +1834,9 @@
   <w:p>
     <w:pPr>
       <w:rPr>
+        <w:bCs/>
+        <w:i/>
+        <w:iCs/>
         <w:color w:val="CC0000"/>
       </w:rPr>
     </w:pPr>
@@ -1913,6 +1845,28 @@
         <w:b/>
       </w:rPr>
       <w:t>Bold we may not need</w:t>
+    </w:r>
+    <w:r>
+      <w:rPr>
+        <w:b/>
+      </w:rPr>
+      <w:tab/>
+    </w:r>
+    <w:r>
+      <w:rPr>
+        <w:bCs/>
+        <w:i/>
+        <w:iCs/>
+      </w:rPr>
+      <w:t>Maybe r</w:t>
+    </w:r>
+    <w:r>
+      <w:rPr>
+        <w:bCs/>
+        <w:i/>
+        <w:iCs/>
+      </w:rPr>
+      <w:t>eplace with Universal generic sounds.</w:t>
     </w:r>
   </w:p>
 </w:hdr>
@@ -1926,7 +1880,7 @@
         <w:rFonts w:ascii="Arial" w:eastAsia="Arial" w:hAnsi="Arial" w:cs="Arial"/>
         <w:sz w:val="22"/>
         <w:szCs w:val="22"/>
-        <w:lang w:eastAsia="en-GB" w:bidi="ar-SA"/>
+        <w:lang w:val="en-GB" w:eastAsia="en-GB" w:bidi="ar-SA"/>
       </w:rPr>
     </w:rPrDefault>
     <w:pPrDefault>

</xml_diff>

<commit_message>
updated Sound bank and Cheklist.docx for further review and feedback
</commit_message>
<xml_diff>
--- a/documents/Sound bank and Cheklist.docx
+++ b/documents/Sound bank and Cheklist.docx
@@ -16,7 +16,7 @@
           <w:szCs w:val="28"/>
           <w:u w:val="single"/>
         </w:rPr>
-        <w:t>Spearman</w:t>
+        <w:t>Swipe</w:t>
       </w:r>
     </w:p>
     <w:tbl>
@@ -154,10 +154,7 @@
           <w:tcPr>
             <w:tcW w:w="7039" w:type="dxa"/>
           </w:tcPr>
-          <w:p>
-            <w:bookmarkStart w:id="0" w:name="_GoBack"/>
-            <w:bookmarkEnd w:id="0"/>
-          </w:p>
+          <w:p/>
         </w:tc>
       </w:tr>
       <w:tr>
@@ -303,7 +300,7 @@
           <w:szCs w:val="28"/>
           <w:u w:val="single"/>
         </w:rPr>
-        <w:t>Roomber</w:t>
+        <w:t>Chase</w:t>
       </w:r>
     </w:p>
     <w:tbl>
@@ -531,7 +528,7 @@
           <w:szCs w:val="28"/>
           <w:u w:val="single"/>
         </w:rPr>
-        <w:t>Catapult</w:t>
+        <w:t>Hercules</w:t>
       </w:r>
     </w:p>
     <w:tbl>
@@ -799,7 +796,7 @@
           <w:szCs w:val="28"/>
           <w:u w:val="single"/>
         </w:rPr>
-        <w:t>Archer</w:t>
+        <w:t>Bo</w:t>
       </w:r>
     </w:p>
     <w:tbl>
@@ -1072,7 +1069,7 @@
           <w:szCs w:val="28"/>
           <w:u w:val="single"/>
         </w:rPr>
-        <w:t>Fat Cat</w:t>
+        <w:t>Jug</w:t>
       </w:r>
     </w:p>
     <w:tbl>
@@ -1692,7 +1689,11 @@
           <w:tcPr>
             <w:tcW w:w="6472" w:type="dxa"/>
           </w:tcPr>
-          <w:p/>
+          <w:p>
+            <w:r>
+              <w:t>Uplifting chorus of kazoos. Like, the stereotypical kingdom horns announcing the arrival of the king, but a shitty kazoo cover.</w:t>
+            </w:r>
+          </w:p>
         </w:tc>
       </w:tr>
       <w:tr>
@@ -1717,7 +1718,13 @@
           <w:tcPr>
             <w:tcW w:w="6472" w:type="dxa"/>
           </w:tcPr>
-          <w:p/>
+          <w:p>
+            <w:r>
+              <w:t>Short victorious chorus of similar kazoos followed by a fade out of satisfying purring</w:t>
+            </w:r>
+            <w:bookmarkStart w:id="0" w:name="_GoBack"/>
+            <w:bookmarkEnd w:id="0"/>
+          </w:p>
         </w:tc>
       </w:tr>
       <w:tr>

</xml_diff>